<commit_message>
Added pptx to design (layer model), added items to film list
</commit_message>
<xml_diff>
--- a/IMDBapplication_design/ontwerp voor degreesofseparation.docx
+++ b/IMDBapplication_design/ontwerp voor degreesofseparation.docx
@@ -2182,78 +2182,94 @@
           <w:color w:val="222222"/>
           <w:sz w:val="17"/>
         </w:rPr>
-        <w:t>Logically, functionally, we have the need of four required categories of services returning information via queries on the datasets. The lowest levels are “independent” services running on only one dataset, lower level services are used by higher level services.</w:t>
-      </w:r>
-    </w:p>
-    <w:p>
-      <w:pPr>
-        <w:pStyle w:val="Standard"/>
-        <w:widowControl/>
-        <w:rPr>
-          <w:rFonts w:ascii="arial, sans-serif" w:hAnsi="arial, sans-serif"/>
-          <w:color w:val="222222"/>
-          <w:sz w:val="17"/>
-        </w:rPr>
-      </w:pPr>
-    </w:p>
-    <w:p>
-      <w:pPr>
-        <w:pStyle w:val="Standard"/>
-        <w:widowControl/>
-        <w:rPr>
-          <w:rFonts w:ascii="arial, sans-serif" w:hAnsi="arial, sans-serif"/>
-          <w:color w:val="222222"/>
-          <w:sz w:val="17"/>
-        </w:rPr>
-      </w:pPr>
-    </w:p>
-    <w:p>
-      <w:pPr>
-        <w:pStyle w:val="Standard"/>
-        <w:widowControl/>
-        <w:rPr>
-          <w:rFonts w:ascii="arial, sans-serif" w:hAnsi="arial, sans-serif"/>
-          <w:color w:val="222222"/>
-          <w:sz w:val="17"/>
-        </w:rPr>
-      </w:pPr>
-      <w:r>
-        <w:rPr>
-          <w:rFonts w:ascii="arial, sans-serif" w:hAnsi="arial, sans-serif"/>
-          <w:color w:val="222222"/>
-          <w:sz w:val="17"/>
-        </w:rPr>
-        <w:t xml:space="preserve">NB </w:t>
-      </w:r>
-      <w:r>
-        <w:rPr>
-          <w:rFonts w:ascii="arial, sans-serif" w:hAnsi="arial, sans-serif"/>
-          <w:color w:val="222222"/>
-          <w:sz w:val="17"/>
-        </w:rPr>
-        <w:t>im</w:t>
-      </w:r>
-      <w:r>
-        <w:rPr>
-          <w:rFonts w:ascii="arial, sans-serif" w:hAnsi="arial, sans-serif"/>
-          <w:color w:val="222222"/>
-          <w:sz w:val="17"/>
-        </w:rPr>
-        <w:t>port files are to be found in</w:t>
-      </w:r>
-    </w:p>
-    <w:p>
-      <w:pPr>
-        <w:pStyle w:val="Standard"/>
-        <w:widowControl/>
-        <w:rPr>
-          <w:rFonts w:ascii="arial, sans-serif" w:hAnsi="arial, sans-serif"/>
-          <w:color w:val="222222"/>
-          <w:sz w:val="17"/>
-        </w:rPr>
-      </w:pPr>
+        <w:t xml:space="preserve">Logically, functionally, we have the need of four required categories of services returning information via queries on the datasets. The lowest levels are “independent” services running on only one dataset, </w:t>
+      </w:r>
+      <w:r>
+        <w:rPr>
+          <w:rFonts w:ascii="arial, sans-serif" w:hAnsi="arial, sans-serif"/>
+          <w:color w:val="222222"/>
+          <w:sz w:val="17"/>
+        </w:rPr>
+        <w:t>lower</w:t>
+      </w:r>
       <w:bookmarkStart w:id="0" w:name="_GoBack"/>
       <w:bookmarkEnd w:id="0"/>
+      <w:r>
+        <w:rPr>
+          <w:rFonts w:ascii="arial, sans-serif" w:hAnsi="arial, sans-serif"/>
+          <w:color w:val="222222"/>
+          <w:sz w:val="17"/>
+        </w:rPr>
+        <w:t xml:space="preserve"> level services are used by higher level services.</w:t>
+      </w:r>
+    </w:p>
+    <w:p>
+      <w:pPr>
+        <w:pStyle w:val="Standard"/>
+        <w:widowControl/>
+        <w:rPr>
+          <w:rFonts w:ascii="arial, sans-serif" w:hAnsi="arial, sans-serif"/>
+          <w:color w:val="222222"/>
+          <w:sz w:val="17"/>
+        </w:rPr>
+      </w:pPr>
+    </w:p>
+    <w:p>
+      <w:pPr>
+        <w:pStyle w:val="Standard"/>
+        <w:widowControl/>
+        <w:rPr>
+          <w:rFonts w:ascii="arial, sans-serif" w:hAnsi="arial, sans-serif"/>
+          <w:color w:val="222222"/>
+          <w:sz w:val="17"/>
+        </w:rPr>
+      </w:pPr>
+    </w:p>
+    <w:p>
+      <w:pPr>
+        <w:pStyle w:val="Standard"/>
+        <w:widowControl/>
+        <w:rPr>
+          <w:rFonts w:ascii="arial, sans-serif" w:hAnsi="arial, sans-serif"/>
+          <w:color w:val="222222"/>
+          <w:sz w:val="17"/>
+        </w:rPr>
+      </w:pPr>
+      <w:r>
+        <w:rPr>
+          <w:rFonts w:ascii="arial, sans-serif" w:hAnsi="arial, sans-serif"/>
+          <w:color w:val="222222"/>
+          <w:sz w:val="17"/>
+        </w:rPr>
+        <w:t xml:space="preserve">NB </w:t>
+      </w:r>
+      <w:r>
+        <w:rPr>
+          <w:rFonts w:ascii="arial, sans-serif" w:hAnsi="arial, sans-serif"/>
+          <w:color w:val="222222"/>
+          <w:sz w:val="17"/>
+        </w:rPr>
+        <w:t>im</w:t>
+      </w:r>
+      <w:r>
+        <w:rPr>
+          <w:rFonts w:ascii="arial, sans-serif" w:hAnsi="arial, sans-serif"/>
+          <w:color w:val="222222"/>
+          <w:sz w:val="17"/>
+        </w:rPr>
+        <w:t>port files are to be found in</w:t>
+      </w:r>
+    </w:p>
+    <w:p>
+      <w:pPr>
+        <w:pStyle w:val="Standard"/>
+        <w:widowControl/>
+        <w:rPr>
+          <w:rFonts w:ascii="arial, sans-serif" w:hAnsi="arial, sans-serif"/>
+          <w:color w:val="222222"/>
+          <w:sz w:val="17"/>
+        </w:rPr>
+      </w:pPr>
     </w:p>
     <w:p>
       <w:pPr>
@@ -2295,6 +2311,23 @@
           <w:sz w:val="17"/>
         </w:rPr>
       </w:pPr>
+    </w:p>
+    <w:p>
+      <w:pPr>
+        <w:rPr>
+          <w:rFonts w:ascii="arial, sans-serif" w:hAnsi="arial, sans-serif"/>
+          <w:color w:val="222222"/>
+          <w:sz w:val="17"/>
+        </w:rPr>
+      </w:pPr>
+      <w:r>
+        <w:rPr>
+          <w:rFonts w:ascii="arial, sans-serif" w:hAnsi="arial, sans-serif"/>
+          <w:color w:val="222222"/>
+          <w:sz w:val="17"/>
+        </w:rPr>
+        <w:br w:type="page"/>
+      </w:r>
     </w:p>
     <w:p>
       <w:pPr>
@@ -2451,18 +2484,105 @@
     </w:p>
     <w:p>
       <w:pPr>
+        <w:pStyle w:val="Standard"/>
+        <w:widowControl/>
+        <w:rPr>
+          <w:rFonts w:ascii="arial, sans-serif" w:hAnsi="arial, sans-serif"/>
+          <w:color w:val="222222"/>
+          <w:sz w:val="17"/>
+        </w:rPr>
+      </w:pPr>
+    </w:p>
+    <w:p>
+      <w:pPr>
         <w:pStyle w:val="Heading4"/>
         <w:keepNext w:val="0"/>
         <w:keepLines/>
       </w:pPr>
       <w:r>
-        <w:t>4. CoincidenceService</w:t>
-      </w:r>
-    </w:p>
-    <w:p>
-      <w:pPr>
-        <w:pStyle w:val="Standard"/>
+        <w:t xml:space="preserve">4. </w:t>
+      </w:r>
+      <w:r>
+        <w:t>Typecasting</w:t>
+      </w:r>
+      <w:r>
+        <w:t xml:space="preserve"> </w:t>
+      </w:r>
+      <w:r>
+        <w:t>Service</w:t>
+      </w:r>
+    </w:p>
+    <w:p>
+      <w:pPr>
+        <w:pStyle w:val="Textbody"/>
+      </w:pPr>
+      <w:r>
+        <w:rPr>
+          <w:rFonts w:ascii="arial, sans-serif" w:hAnsi="arial, sans-serif"/>
+          <w:color w:val="222222"/>
+          <w:sz w:val="17"/>
+        </w:rPr>
+        <w:t xml:space="preserve">Given </w:t>
+      </w:r>
+      <w:r>
+        <w:rPr>
+          <w:rFonts w:ascii="arial, sans-serif" w:hAnsi="arial, sans-serif"/>
+          <w:color w:val="222222"/>
+          <w:sz w:val="17"/>
+        </w:rPr>
+        <w:t>an</w:t>
+      </w:r>
+      <w:r>
+        <w:rPr>
+          <w:rFonts w:ascii="arial, sans-serif" w:hAnsi="arial, sans-serif"/>
+          <w:color w:val="222222"/>
+          <w:sz w:val="17"/>
+        </w:rPr>
+        <w:t xml:space="preserve"> actor key</w:t>
+      </w:r>
+      <w:r>
+        <w:rPr>
+          <w:rFonts w:ascii="arial, sans-serif" w:hAnsi="arial, sans-serif"/>
+          <w:color w:val="222222"/>
+          <w:sz w:val="17"/>
+        </w:rPr>
+        <w:t>, find the list of films where this actor is part of the acting crew. Find the genres and check if there is a genre that is the genre of at least half of those films. Uses ActorFilmService, Film Service and ActorService.</w:t>
+      </w:r>
+    </w:p>
+    <w:p>
+      <w:pPr>
+        <w:pStyle w:val="Standard"/>
+        <w:widowControl/>
+        <w:rPr>
+          <w:rFonts w:ascii="arial, sans-serif" w:hAnsi="arial, sans-serif"/>
+          <w:color w:val="222222"/>
+          <w:sz w:val="17"/>
+        </w:rPr>
+      </w:pPr>
+    </w:p>
+    <w:p>
+      <w:pPr>
+        <w:pStyle w:val="Heading4"/>
+        <w:keepNext w:val="0"/>
         <w:keepLines/>
+      </w:pPr>
+      <w:r>
+        <w:t>5</w:t>
+      </w:r>
+      <w:r>
+        <w:t>. Coincidence</w:t>
+      </w:r>
+      <w:r>
+        <w:t xml:space="preserve"> </w:t>
+      </w:r>
+      <w:r>
+        <w:t>Service</w:t>
+      </w:r>
+    </w:p>
+    <w:p>
+      <w:pPr>
+        <w:pStyle w:val="Standard"/>
+        <w:keepLines/>
         <w:widowControl/>
         <w:rPr>
           <w:rFonts w:ascii="arial, sans-serif" w:hAnsi="arial, sans-serif"/>
@@ -2495,7 +2615,13 @@
         <w:pStyle w:val="Heading4"/>
       </w:pPr>
       <w:r>
-        <w:t>5. Degree of Separation service</w:t>
+        <w:t>6</w:t>
+      </w:r>
+      <w:r>
+        <w:t xml:space="preserve">. Degree of Separation </w:t>
+      </w:r>
+      <w:r>
+        <w:t>Service</w:t>
       </w:r>
     </w:p>
     <w:p>
@@ -2546,6 +2672,81 @@
           <w:sz w:val="17"/>
         </w:rPr>
       </w:pPr>
+    </w:p>
+    <w:p>
+      <w:pPr>
+        <w:pStyle w:val="Standard"/>
+        <w:widowControl/>
+        <w:rPr>
+          <w:rFonts w:ascii="arial, sans-serif" w:hAnsi="arial, sans-serif"/>
+          <w:color w:val="222222"/>
+          <w:sz w:val="17"/>
+        </w:rPr>
+      </w:pPr>
+    </w:p>
+    <w:p>
+      <w:pPr>
+        <w:pStyle w:val="Standard"/>
+        <w:widowControl/>
+        <w:rPr>
+          <w:rFonts w:ascii="arial, sans-serif" w:hAnsi="arial, sans-serif"/>
+          <w:color w:val="222222"/>
+          <w:sz w:val="17"/>
+        </w:rPr>
+      </w:pPr>
+      <w:r>
+        <w:rPr>
+          <w:rFonts w:ascii="arial, sans-serif" w:hAnsi="arial, sans-serif"/>
+          <w:noProof/>
+          <w:color w:val="222222"/>
+          <w:sz w:val="17"/>
+        </w:rPr>
+        <w:drawing>
+          <wp:inline distT="0" distB="0" distL="0" distR="0" wp14:anchorId="08CA4B82" wp14:editId="53BF70D9">
+            <wp:extent cx="4724561" cy="2865395"/>
+            <wp:effectExtent l="0" t="0" r="0" b="0"/>
+            <wp:docPr id="2" name="Picture 2"/>
+            <wp:cNvGraphicFramePr>
+              <a:graphicFrameLocks xmlns:a="http://schemas.openxmlformats.org/drawingml/2006/main" noChangeAspect="1"/>
+            </wp:cNvGraphicFramePr>
+            <a:graphic xmlns:a="http://schemas.openxmlformats.org/drawingml/2006/main">
+              <a:graphicData uri="http://schemas.openxmlformats.org/drawingml/2006/picture">
+                <pic:pic xmlns:pic="http://schemas.openxmlformats.org/drawingml/2006/picture">
+                  <pic:nvPicPr>
+                    <pic:cNvPr id="0" name="Picture 2"/>
+                    <pic:cNvPicPr>
+                      <a:picLocks noChangeAspect="1" noChangeArrowheads="1"/>
+                    </pic:cNvPicPr>
+                  </pic:nvPicPr>
+                  <pic:blipFill>
+                    <a:blip r:embed="rId9" cstate="print">
+                      <a:extLst>
+                        <a:ext uri="{28A0092B-C50C-407E-A947-70E740481C1C}">
+                          <a14:useLocalDpi xmlns:a14="http://schemas.microsoft.com/office/drawing/2010/main" val="0"/>
+                        </a:ext>
+                      </a:extLst>
+                    </a:blip>
+                    <a:srcRect/>
+                    <a:stretch>
+                      <a:fillRect/>
+                    </a:stretch>
+                  </pic:blipFill>
+                  <pic:spPr bwMode="auto">
+                    <a:xfrm>
+                      <a:off x="0" y="0"/>
+                      <a:ext cx="4726030" cy="2866286"/>
+                    </a:xfrm>
+                    <a:prstGeom prst="rect">
+                      <a:avLst/>
+                    </a:prstGeom>
+                    <a:noFill/>
+                  </pic:spPr>
+                </pic:pic>
+              </a:graphicData>
+            </a:graphic>
+          </wp:inline>
+        </w:drawing>
+      </w:r>
     </w:p>
     <w:p>
       <w:pPr>

</xml_diff>